<commit_message>
agregadas pruebas al azar y cambios finales
</commit_message>
<xml_diff>
--- a/Proyecto Semestral.docx
+++ b/Proyecto Semestral.docx
@@ -351,130 +351,188 @@
           <w:iCs/>
           <w:lang w:val="es-CL"/>
         </w:rPr>
-        <w:t>Point Region Quad Tree</w:t>
-      </w:r>
-      <w:r>
-        <w:rPr>
-          <w:lang w:val="es-CL"/>
-        </w:rPr>
-        <w:t xml:space="preserve"> o </w:t>
-      </w:r>
+        <w:t xml:space="preserve">Point </w:t>
+      </w:r>
+      <w:proofErr w:type="spellStart"/>
       <w:r>
         <w:rPr>
           <w:i/>
           <w:iCs/>
           <w:lang w:val="es-CL"/>
         </w:rPr>
-        <w:t>PR-Quad</w:t>
-      </w:r>
+        <w:t>Region</w:t>
+      </w:r>
+      <w:proofErr w:type="spellEnd"/>
       <w:r>
         <w:rPr>
           <w:i/>
           <w:iCs/>
           <w:lang w:val="es-CL"/>
         </w:rPr>
-        <w:t>T</w:t>
-      </w:r>
+        <w:t xml:space="preserve"> </w:t>
+      </w:r>
+      <w:proofErr w:type="spellStart"/>
       <w:r>
         <w:rPr>
           <w:i/>
           <w:iCs/>
           <w:lang w:val="es-CL"/>
         </w:rPr>
-        <w:t>ree</w:t>
-      </w:r>
-      <w:r>
-        <w:rPr>
-          <w:lang w:val="es-CL"/>
-        </w:rPr>
-        <w:t>.</w:t>
-      </w:r>
-      <w:r>
-        <w:rPr>
-          <w:lang w:val="es-CL"/>
-        </w:rPr>
-        <w:t xml:space="preserve"> Está es una estructura diseñada para el trabajo y manejo de datos espaciales</w:t>
-      </w:r>
-      <w:r>
-        <w:rPr>
-          <w:lang w:val="es-CL"/>
-        </w:rPr>
-        <w:t>. P</w:t>
-      </w:r>
-      <w:r>
-        <w:rPr>
-          <w:lang w:val="es-CL"/>
-        </w:rPr>
-        <w:t xml:space="preserve">ermite el uso eficiente </w:t>
-      </w:r>
-      <w:r>
-        <w:rPr>
-          <w:lang w:val="es-CL"/>
-        </w:rPr>
-        <w:t>en</w:t>
-      </w:r>
-      <w:r>
-        <w:rPr>
-          <w:lang w:val="es-CL"/>
-        </w:rPr>
-        <w:t xml:space="preserve"> tiempo para </w:t>
-      </w:r>
-      <w:r>
-        <w:rPr>
-          <w:lang w:val="es-CL"/>
-        </w:rPr>
-        <w:t xml:space="preserve">almacenar y </w:t>
-      </w:r>
-      <w:r>
-        <w:rPr>
-          <w:lang w:val="es-CL"/>
-        </w:rPr>
-        <w:t xml:space="preserve">representar información de puntos en un plano </w:t>
-      </w:r>
-      <w:r>
-        <w:rPr>
-          <w:lang w:val="es-CL"/>
-        </w:rPr>
-        <w:t xml:space="preserve">en </w:t>
-      </w:r>
-      <w:r>
-        <w:rPr>
-          <w:lang w:val="es-CL"/>
-        </w:rPr>
-        <w:t>una jerarquía</w:t>
-      </w:r>
-      <w:r>
-        <w:rPr>
-          <w:lang w:val="es-CL"/>
-        </w:rPr>
-        <w:t xml:space="preserve"> descrita mediante subdivisiones sucesivas de </w:t>
-      </w:r>
-      <w:r>
-        <w:rPr>
-          <w:lang w:val="es-CL"/>
-        </w:rPr>
-        <w:t>sus cuadrantes</w:t>
-      </w:r>
-      <w:r>
-        <w:rPr>
-          <w:lang w:val="es-CL"/>
-        </w:rPr>
-        <w:t xml:space="preserve">. </w:t>
-      </w:r>
-      <w:r>
-        <w:rPr>
-          <w:lang w:val="es-CL"/>
-        </w:rPr>
-        <w:t xml:space="preserve">Esta estructura pertenece a la familia de los </w:t>
-      </w:r>
+        <w:t>Quad</w:t>
+      </w:r>
+      <w:proofErr w:type="spellEnd"/>
       <w:r>
         <w:rPr>
           <w:i/>
           <w:iCs/>
           <w:lang w:val="es-CL"/>
         </w:rPr>
+        <w:t xml:space="preserve"> </w:t>
+      </w:r>
+      <w:proofErr w:type="spellStart"/>
+      <w:r>
+        <w:rPr>
+          <w:i/>
+          <w:iCs/>
+          <w:lang w:val="es-CL"/>
+        </w:rPr>
+        <w:t>Tree</w:t>
+      </w:r>
+      <w:proofErr w:type="spellEnd"/>
+      <w:r>
+        <w:rPr>
+          <w:lang w:val="es-CL"/>
+        </w:rPr>
+        <w:t xml:space="preserve"> o </w:t>
+      </w:r>
+      <w:r>
+        <w:rPr>
+          <w:i/>
+          <w:iCs/>
+          <w:lang w:val="es-CL"/>
+        </w:rPr>
+        <w:t>PR-</w:t>
+      </w:r>
+      <w:proofErr w:type="spellStart"/>
+      <w:r>
+        <w:rPr>
+          <w:i/>
+          <w:iCs/>
+          <w:lang w:val="es-CL"/>
+        </w:rPr>
+        <w:t>Quad</w:t>
+      </w:r>
+      <w:r>
+        <w:rPr>
+          <w:i/>
+          <w:iCs/>
+          <w:lang w:val="es-CL"/>
+        </w:rPr>
+        <w:t>T</w:t>
+      </w:r>
+      <w:r>
+        <w:rPr>
+          <w:i/>
+          <w:iCs/>
+          <w:lang w:val="es-CL"/>
+        </w:rPr>
+        <w:t>ree</w:t>
+      </w:r>
+      <w:proofErr w:type="spellEnd"/>
+      <w:r>
+        <w:rPr>
+          <w:lang w:val="es-CL"/>
+        </w:rPr>
+        <w:t>.</w:t>
+      </w:r>
+      <w:r>
+        <w:rPr>
+          <w:lang w:val="es-CL"/>
+        </w:rPr>
+        <w:t xml:space="preserve"> Está es una estructura diseñada para el trabajo y manejo de datos espaciales</w:t>
+      </w:r>
+      <w:r>
+        <w:rPr>
+          <w:lang w:val="es-CL"/>
+        </w:rPr>
+        <w:t>. P</w:t>
+      </w:r>
+      <w:r>
+        <w:rPr>
+          <w:lang w:val="es-CL"/>
+        </w:rPr>
+        <w:t xml:space="preserve">ermite el uso eficiente </w:t>
+      </w:r>
+      <w:r>
+        <w:rPr>
+          <w:lang w:val="es-CL"/>
+        </w:rPr>
+        <w:t>en</w:t>
+      </w:r>
+      <w:r>
+        <w:rPr>
+          <w:lang w:val="es-CL"/>
+        </w:rPr>
+        <w:t xml:space="preserve"> tiempo para </w:t>
+      </w:r>
+      <w:r>
+        <w:rPr>
+          <w:lang w:val="es-CL"/>
+        </w:rPr>
+        <w:t xml:space="preserve">almacenar y </w:t>
+      </w:r>
+      <w:r>
+        <w:rPr>
+          <w:lang w:val="es-CL"/>
+        </w:rPr>
+        <w:t xml:space="preserve">representar información de puntos en un plano </w:t>
+      </w:r>
+      <w:r>
+        <w:rPr>
+          <w:lang w:val="es-CL"/>
+        </w:rPr>
+        <w:t xml:space="preserve">en </w:t>
+      </w:r>
+      <w:r>
+        <w:rPr>
+          <w:lang w:val="es-CL"/>
+        </w:rPr>
+        <w:t>una jerarquía</w:t>
+      </w:r>
+      <w:r>
+        <w:rPr>
+          <w:lang w:val="es-CL"/>
+        </w:rPr>
+        <w:t xml:space="preserve"> descrita mediante subdivisiones sucesivas de </w:t>
+      </w:r>
+      <w:r>
+        <w:rPr>
+          <w:lang w:val="es-CL"/>
+        </w:rPr>
+        <w:t>sus cuadrantes</w:t>
+      </w:r>
+      <w:r>
+        <w:rPr>
+          <w:lang w:val="es-CL"/>
+        </w:rPr>
+        <w:t xml:space="preserve">. </w:t>
+      </w:r>
+      <w:r>
+        <w:rPr>
+          <w:lang w:val="es-CL"/>
+        </w:rPr>
+        <w:t xml:space="preserve">Esta estructura pertenece a la familia de los </w:t>
+      </w:r>
+      <w:proofErr w:type="spellStart"/>
+      <w:r>
+        <w:rPr>
+          <w:i/>
+          <w:iCs/>
+          <w:lang w:val="es-CL"/>
+        </w:rPr>
         <w:t>QuadTree</w:t>
       </w:r>
+      <w:proofErr w:type="spellEnd"/>
       <w:r>
         <w:rPr>
           <w:lang w:val="es-CL"/>
@@ -526,8 +584,16 @@
         <w:rPr>
           <w:lang w:val="es-CL"/>
         </w:rPr>
-        <w:t xml:space="preserve"> la vista. También se utilizan en el desarrollo de codificadores de video comprimiendo la información subdividiendo áreas donde los pixeles alcanzan valores similares. En el caso del PR-QuadTree</w:t>
-      </w:r>
+        <w:t xml:space="preserve"> la vista. También se utilizan en el desarrollo de codificadores de video comprimiendo la información subdividiendo áreas donde los pixeles alcanzan valores similares. En el caso del PR-</w:t>
+      </w:r>
+      <w:proofErr w:type="spellStart"/>
+      <w:r>
+        <w:rPr>
+          <w:lang w:val="es-CL"/>
+        </w:rPr>
+        <w:t>QuadTree</w:t>
+      </w:r>
+      <w:proofErr w:type="spellEnd"/>
       <w:r>
         <w:rPr>
           <w:lang w:val="es-CL"/>
@@ -556,7 +622,21 @@
         <w:rPr>
           <w:lang w:val="es-CL"/>
         </w:rPr>
-        <w:t xml:space="preserve"> Como se verá en este trabajo, esto permite que el ingreso, acceso y eliminación de los puntos sea extremadamente rápido. En general los QuadTree deben cumplir con dos propiedades fundamentales: que la descomposición en particiones del plano sea infinitamente repetitiva y que las particiones puedan ser infinitamente descompuestas en particiones más pequeñas. </w:t>
+        <w:t xml:space="preserve"> Como se verá en este trabajo, esto permite que el ingreso, acceso y eliminación de los puntos sea extremadamente rápido. En general los </w:t>
+      </w:r>
+      <w:proofErr w:type="spellStart"/>
+      <w:r>
+        <w:rPr>
+          <w:lang w:val="es-CL"/>
+        </w:rPr>
+        <w:t>QuadTree</w:t>
+      </w:r>
+      <w:proofErr w:type="spellEnd"/>
+      <w:r>
+        <w:rPr>
+          <w:lang w:val="es-CL"/>
+        </w:rPr>
+        <w:t xml:space="preserve"> deben cumplir con dos propiedades fundamentales: que la descomposición en particiones del plano sea infinitamente repetitiva y que las particiones puedan ser infinitamente descompuestas en particiones más pequeñas. </w:t>
       </w:r>
       <w:r>
         <w:rPr>
@@ -580,7 +660,21 @@
         <w:rPr>
           <w:lang w:val="es-CL"/>
         </w:rPr>
-        <w:t>En este trabajo se verá como la implementación cumple con estas condiciones de complejidad y se podrá observar que las propiedades del PR-QuadTree permiten obtener información que mediante otros métodos sería muy difícil de recopilar.</w:t>
+        <w:t>En este trabajo se verá como la implementación cumple con estas condiciones de complejidad y se podrá observar que las propiedades del PR-</w:t>
+      </w:r>
+      <w:proofErr w:type="spellStart"/>
+      <w:r>
+        <w:rPr>
+          <w:lang w:val="es-CL"/>
+        </w:rPr>
+        <w:t>QuadTree</w:t>
+      </w:r>
+      <w:proofErr w:type="spellEnd"/>
+      <w:r>
+        <w:rPr>
+          <w:lang w:val="es-CL"/>
+        </w:rPr>
+        <w:t xml:space="preserve"> permiten obtener información que mediante otros métodos sería muy difícil de recopilar.</w:t>
       </w:r>
     </w:p>
     <w:p>
@@ -625,35 +719,67 @@
         </w:rPr>
         <w:t xml:space="preserve">El </w:t>
       </w:r>
-      <w:r>
-        <w:rPr>
-          <w:lang w:val="es-CL"/>
-        </w:rPr>
-        <w:t xml:space="preserve">QuadTree </w:t>
-      </w:r>
-      <w:r>
-        <w:rPr>
-          <w:lang w:val="es-CL"/>
-        </w:rPr>
-        <w:t xml:space="preserve">corresponde a una estructura de tipo árbol en la que cada nodo posee 4 nodos hijo. Es el análogo bidimensional del Octree y es utilizado para particionar un espacio bidimensional de forma recursiva subdividiéndolo en 4 cuadrantes. Los datos pueden estar almacenados como estructuras los que se asocian a las hojas del árbol. Existen distintas clases de </w:t>
-      </w:r>
+      <w:proofErr w:type="spellStart"/>
       <w:r>
         <w:rPr>
           <w:lang w:val="es-CL"/>
         </w:rPr>
         <w:t>QuadTree</w:t>
       </w:r>
+      <w:proofErr w:type="spellEnd"/>
+      <w:r>
+        <w:rPr>
+          <w:lang w:val="es-CL"/>
+        </w:rPr>
+        <w:t xml:space="preserve"> </w:t>
+      </w:r>
+      <w:r>
+        <w:rPr>
+          <w:lang w:val="es-CL"/>
+        </w:rPr>
+        <w:t xml:space="preserve">corresponde a una estructura de tipo árbol en la que cada nodo posee 4 nodos hijo. Es el análogo bidimensional del </w:t>
+      </w:r>
+      <w:proofErr w:type="spellStart"/>
+      <w:r>
+        <w:rPr>
+          <w:lang w:val="es-CL"/>
+        </w:rPr>
+        <w:t>Octree</w:t>
+      </w:r>
+      <w:proofErr w:type="spellEnd"/>
+      <w:r>
+        <w:rPr>
+          <w:lang w:val="es-CL"/>
+        </w:rPr>
+        <w:t xml:space="preserve"> y es utilizado para particionar un espacio bidimensional de forma recursiva subdividiéndolo en 4 cuadrantes. Los datos pueden estar almacenados como estructuras los que se asocian a las hojas del árbol. Existen distintas clases de </w:t>
+      </w:r>
+      <w:proofErr w:type="spellStart"/>
+      <w:r>
+        <w:rPr>
+          <w:lang w:val="es-CL"/>
+        </w:rPr>
+        <w:t>QuadTree</w:t>
+      </w:r>
+      <w:proofErr w:type="spellEnd"/>
       <w:r>
         <w:rPr>
           <w:lang w:val="es-CL"/>
         </w:rPr>
         <w:t xml:space="preserve">, las que pueden poseer subdivisiones cuadradas o rectangulares dependiendo del tipo. En general las estructuras de tipo </w:t>
       </w:r>
-      <w:r>
-        <w:rPr>
-          <w:lang w:val="es-CL"/>
-        </w:rPr>
-        <w:t xml:space="preserve">QuadTree </w:t>
+      <w:proofErr w:type="spellStart"/>
+      <w:r>
+        <w:rPr>
+          <w:lang w:val="es-CL"/>
+        </w:rPr>
+        <w:t>QuadTree</w:t>
+      </w:r>
+      <w:proofErr w:type="spellEnd"/>
+      <w:r>
+        <w:rPr>
+          <w:lang w:val="es-CL"/>
+        </w:rPr>
+        <w:t xml:space="preserve"> </w:t>
       </w:r>
       <w:r>
         <w:rPr>
@@ -715,33 +841,65 @@
       <w:r>
         <w:t xml:space="preserve">Los </w:t>
       </w:r>
-      <w:r>
-        <w:t xml:space="preserve">QuadTree </w:t>
-      </w:r>
-      <w:r>
-        <w:t xml:space="preserve">se pueden clasificar en función del tipo de datos que representan, tales como puntos, líneas, curvas y áreas. Algunos tipos son el Region </w:t>
-      </w:r>
+      <w:proofErr w:type="spellStart"/>
       <w:r>
         <w:t>QuadTree</w:t>
       </w:r>
+      <w:proofErr w:type="spellEnd"/>
+      <w:r>
+        <w:t xml:space="preserve"> </w:t>
+      </w:r>
+      <w:r>
+        <w:t xml:space="preserve">se pueden clasificar en función del tipo de datos que representan, tales como puntos, líneas, curvas y áreas. Algunos tipos son el </w:t>
+      </w:r>
+      <w:proofErr w:type="spellStart"/>
+      <w:r>
+        <w:t>Region</w:t>
+      </w:r>
+      <w:proofErr w:type="spellEnd"/>
+      <w:r>
+        <w:t xml:space="preserve"> </w:t>
+      </w:r>
+      <w:proofErr w:type="spellStart"/>
+      <w:r>
+        <w:t>QuadTree</w:t>
+      </w:r>
+      <w:proofErr w:type="spellEnd"/>
       <w:r>
         <w:t xml:space="preserve">, el Point </w:t>
       </w:r>
+      <w:proofErr w:type="spellStart"/>
       <w:r>
         <w:t>QuadTree</w:t>
       </w:r>
-      <w:r>
-        <w:t xml:space="preserve">, Point Region </w:t>
-      </w:r>
-      <w:r>
-        <w:t xml:space="preserve">QuadTree </w:t>
+      <w:proofErr w:type="spellEnd"/>
+      <w:r>
+        <w:t xml:space="preserve">, Point </w:t>
+      </w:r>
+      <w:proofErr w:type="spellStart"/>
+      <w:r>
+        <w:t>Region</w:t>
+      </w:r>
+      <w:proofErr w:type="spellEnd"/>
+      <w:r>
+        <w:t xml:space="preserve"> </w:t>
+      </w:r>
+      <w:proofErr w:type="spellStart"/>
+      <w:r>
+        <w:t>QuadTree</w:t>
+      </w:r>
+      <w:proofErr w:type="spellEnd"/>
+      <w:r>
+        <w:t xml:space="preserve"> </w:t>
       </w:r>
       <w:r>
         <w:t xml:space="preserve">y Edge </w:t>
       </w:r>
+      <w:proofErr w:type="spellStart"/>
       <w:r>
         <w:t>QuadTree</w:t>
       </w:r>
+      <w:proofErr w:type="spellEnd"/>
       <w:r>
         <w:t>.</w:t>
       </w:r>
@@ -795,12 +953,14 @@
       <w:r>
         <w:t>. De esta forma, se tiene que el PR-</w:t>
       </w:r>
+      <w:proofErr w:type="spellStart"/>
       <w:r>
         <w:rPr>
           <w:lang w:val="es-CL"/>
         </w:rPr>
         <w:t>QuadTree</w:t>
       </w:r>
+      <w:proofErr w:type="spellEnd"/>
       <w:r>
         <w:t xml:space="preserve"> es un árbol cuyos nodos representan una región del espacio y también pueden contener subárboles de subregiones del espacio. A estos cuadrantes o subregiones se les </w:t>
       </w:r>
@@ -831,12 +991,14 @@
       <w:r>
         <w:t xml:space="preserve"> del árbol no solo depende de los datos insertados, sino que también del orden en el que se insertan, la estructura que toma un PR-</w:t>
       </w:r>
+      <w:proofErr w:type="spellStart"/>
       <w:r>
         <w:rPr>
           <w:lang w:val="es-CL"/>
         </w:rPr>
         <w:t>QuadTree</w:t>
       </w:r>
+      <w:proofErr w:type="spellEnd"/>
       <w:r>
         <w:t xml:space="preserve"> depende solamente de los datos que contiene, sin importar el orden ya que esta estructura reorganiza las regiones donde se insertan o remuev</w:t>
       </w:r>
@@ -866,42 +1028,50 @@
       <w:r>
         <w:t>Una de las principales razones para usar una estructura PR-</w:t>
       </w:r>
+      <w:proofErr w:type="spellStart"/>
       <w:r>
         <w:rPr>
           <w:lang w:val="es-CL"/>
         </w:rPr>
         <w:t>QuadTree</w:t>
       </w:r>
+      <w:proofErr w:type="spellEnd"/>
       <w:r>
         <w:t xml:space="preserve"> se debe a los tiempos de acceso a los datos. Datos que se encuentren bien distribuidos en el espacio resultarán </w:t>
       </w:r>
       <w:r>
         <w:t xml:space="preserve">en árboles de menor profundidad. Los datos se encuentran almacenados en las hojas del árbol por lo que resulta beneficioso tener un árbol de la menor profundidad posible. El </w:t>
       </w:r>
+      <w:proofErr w:type="spellStart"/>
       <w:r>
         <w:rPr>
           <w:lang w:val="es-CL"/>
         </w:rPr>
         <w:t>QuadTree</w:t>
       </w:r>
+      <w:proofErr w:type="spellEnd"/>
       <w:r>
         <w:t xml:space="preserve"> no es un árbol simétrico, ya que su topología depende directamente de la posición espacial de los datos, debido a esto es posible tener casos donde algunos puntos se encuentren muy cercanos en el espacio, lo que se vería reflejado en ramas muy profundas en el </w:t>
       </w:r>
+      <w:proofErr w:type="spellStart"/>
       <w:r>
         <w:rPr>
           <w:lang w:val="es-CL"/>
         </w:rPr>
         <w:t>QuadTree</w:t>
       </w:r>
+      <w:proofErr w:type="spellEnd"/>
       <w:r>
         <w:t>, lo que resulta en tiempos de acceso mayores. En cierta forma la estructura PR-</w:t>
       </w:r>
+      <w:proofErr w:type="spellStart"/>
       <w:r>
         <w:rPr>
           <w:lang w:val="es-CL"/>
         </w:rPr>
         <w:t>QuadTree</w:t>
       </w:r>
+      <w:proofErr w:type="spellEnd"/>
       <w:r>
         <w:t xml:space="preserve"> se puede utilizar como una estructura de datos asociativos, donde se puede ocupar una coordenada bidimensional como llave al dato.</w:t>
       </w:r>
@@ -1000,12 +1170,14 @@
       <w:r>
         <w:t>Para implementar una estructura PR-</w:t>
       </w:r>
+      <w:proofErr w:type="spellStart"/>
       <w:r>
         <w:rPr>
           <w:lang w:val="es-CL"/>
         </w:rPr>
         <w:t>QuadTree</w:t>
       </w:r>
+      <w:proofErr w:type="spellEnd"/>
       <w:r>
         <w:t xml:space="preserve"> </w:t>
       </w:r>
@@ -1033,12 +1205,14 @@
       <w:r>
         <w:t>PR-</w:t>
       </w:r>
+      <w:proofErr w:type="spellStart"/>
       <w:r>
         <w:rPr>
           <w:lang w:val="es-CL"/>
         </w:rPr>
         <w:t>QuadTree</w:t>
       </w:r>
+      <w:proofErr w:type="spellEnd"/>
       <w:r>
         <w:t xml:space="preserve"> </w:t>
       </w:r>
@@ -1049,7 +1223,7 @@
     <w:tbl>
       <w:tblPr>
         <w:tblStyle w:val="Tablaconcuadrcula"/>
-        <w:tblW w:w="0pt" w:type="auto"/>
+        <w:tblW w:w="0pt" w:type="dxa"/>
         <w:jc w:val="center"/>
         <w:tblBorders>
           <w:top w:val="single" w:sz="12" w:space="0" w:color="auto"/>
@@ -1118,6 +1292,7 @@
                 <w:szCs w:val="16"/>
               </w:rPr>
             </w:pPr>
+            <w:proofErr w:type="spellStart"/>
             <w:r>
               <w:rPr>
                 <w:rFonts w:ascii="Consolas" w:hAnsi="Consolas"/>
@@ -1128,6 +1303,7 @@
               </w:rPr>
               <w:t>Nodo</w:t>
             </w:r>
+            <w:proofErr w:type="spellEnd"/>
             <w:r>
               <w:rPr>
                 <w:rFonts w:ascii="Consolas" w:hAnsi="Consolas"/>
@@ -1178,13 +1354,23 @@
             <w:tcW w:w="80.90pt" w:type="dxa"/>
           </w:tcPr>
           <w:p>
-            <w:r>
-              <w:rPr>
-                <w:rFonts w:ascii="Consolas" w:hAnsi="Consolas"/>
-                <w:sz w:val="16"/>
-                <w:szCs w:val="16"/>
-              </w:rPr>
-              <w:t>Nodo* root</w:t>
+            <w:proofErr w:type="spellStart"/>
+            <w:r>
+              <w:rPr>
+                <w:rFonts w:ascii="Consolas" w:hAnsi="Consolas"/>
+                <w:sz w:val="16"/>
+                <w:szCs w:val="16"/>
+              </w:rPr>
+              <w:t>Nodo</w:t>
+            </w:r>
+            <w:proofErr w:type="spellEnd"/>
+            <w:r>
+              <w:rPr>
+                <w:rFonts w:ascii="Consolas" w:hAnsi="Consolas"/>
+                <w:sz w:val="16"/>
+                <w:szCs w:val="16"/>
+              </w:rPr>
+              <w:t>* root</w:t>
             </w:r>
           </w:p>
         </w:tc>
@@ -1216,8 +1402,18 @@
                 <w:sz w:val="16"/>
                 <w:szCs w:val="16"/>
               </w:rPr>
-              <w:t>Data* dato</w:t>
-            </w:r>
+              <w:t xml:space="preserve">Data* </w:t>
+            </w:r>
+            <w:proofErr w:type="spellStart"/>
+            <w:r>
+              <w:rPr>
+                <w:rFonts w:ascii="Consolas" w:hAnsi="Consolas"/>
+                <w:sz w:val="16"/>
+                <w:szCs w:val="16"/>
+              </w:rPr>
+              <w:t>dato</w:t>
+            </w:r>
+            <w:proofErr w:type="spellEnd"/>
           </w:p>
           <w:p>
             <w:pPr>
@@ -1237,13 +1433,23 @@
               </w:rPr>
               <w:tab/>
             </w:r>
-            <w:r>
-              <w:rPr>
-                <w:rFonts w:ascii="Consolas" w:hAnsi="Consolas"/>
-                <w:sz w:val="16"/>
-                <w:szCs w:val="16"/>
-              </w:rPr>
-              <w:t xml:space="preserve">Nodo* </w:t>
+            <w:proofErr w:type="spellStart"/>
+            <w:r>
+              <w:rPr>
+                <w:rFonts w:ascii="Consolas" w:hAnsi="Consolas"/>
+                <w:sz w:val="16"/>
+                <w:szCs w:val="16"/>
+              </w:rPr>
+              <w:t>Nodo</w:t>
+            </w:r>
+            <w:proofErr w:type="spellEnd"/>
+            <w:r>
+              <w:rPr>
+                <w:rFonts w:ascii="Consolas" w:hAnsi="Consolas"/>
+                <w:sz w:val="16"/>
+                <w:szCs w:val="16"/>
+              </w:rPr>
+              <w:t xml:space="preserve">* </w:t>
             </w:r>
             <w:r>
               <w:rPr>
@@ -1272,13 +1478,23 @@
               </w:rPr>
               <w:tab/>
             </w:r>
-            <w:r>
-              <w:rPr>
-                <w:rFonts w:ascii="Consolas" w:hAnsi="Consolas"/>
-                <w:sz w:val="16"/>
-                <w:szCs w:val="16"/>
-              </w:rPr>
-              <w:t xml:space="preserve">Nodo* </w:t>
+            <w:proofErr w:type="spellStart"/>
+            <w:r>
+              <w:rPr>
+                <w:rFonts w:ascii="Consolas" w:hAnsi="Consolas"/>
+                <w:sz w:val="16"/>
+                <w:szCs w:val="16"/>
+              </w:rPr>
+              <w:t>Nodo</w:t>
+            </w:r>
+            <w:proofErr w:type="spellEnd"/>
+            <w:r>
+              <w:rPr>
+                <w:rFonts w:ascii="Consolas" w:hAnsi="Consolas"/>
+                <w:sz w:val="16"/>
+                <w:szCs w:val="16"/>
+              </w:rPr>
+              <w:t xml:space="preserve">* </w:t>
             </w:r>
             <w:r>
               <w:rPr>
@@ -1307,13 +1523,23 @@
               </w:rPr>
               <w:tab/>
             </w:r>
-            <w:r>
-              <w:rPr>
-                <w:rFonts w:ascii="Consolas" w:hAnsi="Consolas"/>
-                <w:sz w:val="16"/>
-                <w:szCs w:val="16"/>
-              </w:rPr>
-              <w:t xml:space="preserve">Nodo* </w:t>
+            <w:proofErr w:type="spellStart"/>
+            <w:r>
+              <w:rPr>
+                <w:rFonts w:ascii="Consolas" w:hAnsi="Consolas"/>
+                <w:sz w:val="16"/>
+                <w:szCs w:val="16"/>
+              </w:rPr>
+              <w:t>Nodo</w:t>
+            </w:r>
+            <w:proofErr w:type="spellEnd"/>
+            <w:r>
+              <w:rPr>
+                <w:rFonts w:ascii="Consolas" w:hAnsi="Consolas"/>
+                <w:sz w:val="16"/>
+                <w:szCs w:val="16"/>
+              </w:rPr>
+              <w:t xml:space="preserve">* </w:t>
             </w:r>
             <w:r>
               <w:rPr>
@@ -1342,13 +1568,23 @@
               </w:rPr>
               <w:tab/>
             </w:r>
-            <w:r>
-              <w:rPr>
-                <w:rFonts w:ascii="Consolas" w:hAnsi="Consolas"/>
-                <w:sz w:val="16"/>
-                <w:szCs w:val="16"/>
-              </w:rPr>
-              <w:t xml:space="preserve">Nodo* </w:t>
+            <w:proofErr w:type="spellStart"/>
+            <w:r>
+              <w:rPr>
+                <w:rFonts w:ascii="Consolas" w:hAnsi="Consolas"/>
+                <w:sz w:val="16"/>
+                <w:szCs w:val="16"/>
+              </w:rPr>
+              <w:t>Nodo</w:t>
+            </w:r>
+            <w:proofErr w:type="spellEnd"/>
+            <w:r>
+              <w:rPr>
+                <w:rFonts w:ascii="Consolas" w:hAnsi="Consolas"/>
+                <w:sz w:val="16"/>
+                <w:szCs w:val="16"/>
+              </w:rPr>
+              <w:t xml:space="preserve">* </w:t>
             </w:r>
             <w:r>
               <w:rPr>
@@ -1454,12 +1690,14 @@
       <w:r>
         <w:t>PR-</w:t>
       </w:r>
+      <w:proofErr w:type="spellStart"/>
       <w:r>
         <w:rPr>
           <w:lang w:val="es-CL"/>
         </w:rPr>
         <w:t>QuadTree</w:t>
       </w:r>
+      <w:proofErr w:type="spellEnd"/>
       <w:r>
         <w:t xml:space="preserve"> </w:t>
       </w:r>
@@ -1496,7 +1734,7 @@
     <w:tbl>
       <w:tblPr>
         <w:tblStyle w:val="Tablaconcuadrcula"/>
-        <w:tblW w:w="0pt" w:type="auto"/>
+        <w:tblW w:w="0pt" w:type="dxa"/>
         <w:jc w:val="center"/>
         <w:tblBorders>
           <w:top w:val="single" w:sz="12" w:space="0" w:color="auto"/>
@@ -2201,12 +2439,14 @@
       <w:r>
         <w:t>La inserción de puntos en la estructura PR-</w:t>
       </w:r>
+      <w:proofErr w:type="spellStart"/>
       <w:r>
         <w:rPr>
           <w:lang w:val="es-CL"/>
         </w:rPr>
         <w:t>QuadTree</w:t>
       </w:r>
+      <w:proofErr w:type="spellEnd"/>
       <w:r>
         <w:t xml:space="preserve"> </w:t>
       </w:r>
@@ -2270,7 +2510,7 @@
     <w:tbl>
       <w:tblPr>
         <w:tblStyle w:val="Tablaconcuadrcula"/>
-        <w:tblW w:w="0pt" w:type="auto"/>
+        <w:tblW w:w="0pt" w:type="dxa"/>
         <w:jc w:val="center"/>
         <w:tblBorders>
           <w:top w:val="single" w:sz="12" w:space="0" w:color="auto"/>
@@ -2742,13 +2982,23 @@
               </w:rPr>
               <w:tab/>
             </w:r>
-            <w:r>
-              <w:rPr>
-                <w:rFonts w:ascii="Consolas" w:hAnsi="Consolas"/>
-                <w:sz w:val="16"/>
-                <w:szCs w:val="16"/>
-              </w:rPr>
-              <w:t>old_data = node-&gt;data</w:t>
+            <w:proofErr w:type="spellStart"/>
+            <w:r>
+              <w:rPr>
+                <w:rFonts w:ascii="Consolas" w:hAnsi="Consolas"/>
+                <w:sz w:val="16"/>
+                <w:szCs w:val="16"/>
+              </w:rPr>
+              <w:t>old_data</w:t>
+            </w:r>
+            <w:proofErr w:type="spellEnd"/>
+            <w:r>
+              <w:rPr>
+                <w:rFonts w:ascii="Consolas" w:hAnsi="Consolas"/>
+                <w:sz w:val="16"/>
+                <w:szCs w:val="16"/>
+              </w:rPr>
+              <w:t xml:space="preserve"> = node-&gt;data</w:t>
             </w:r>
           </w:p>
           <w:p>
@@ -2785,13 +3035,23 @@
               </w:rPr>
               <w:tab/>
             </w:r>
-            <w:r>
-              <w:rPr>
-                <w:rFonts w:ascii="Consolas" w:hAnsi="Consolas"/>
-                <w:sz w:val="16"/>
-                <w:szCs w:val="16"/>
-              </w:rPr>
-              <w:t>old_pos = node-&gt;pos</w:t>
+            <w:proofErr w:type="spellStart"/>
+            <w:r>
+              <w:rPr>
+                <w:rFonts w:ascii="Consolas" w:hAnsi="Consolas"/>
+                <w:sz w:val="16"/>
+                <w:szCs w:val="16"/>
+              </w:rPr>
+              <w:t>old_pos</w:t>
+            </w:r>
+            <w:proofErr w:type="spellEnd"/>
+            <w:r>
+              <w:rPr>
+                <w:rFonts w:ascii="Consolas" w:hAnsi="Consolas"/>
+                <w:sz w:val="16"/>
+                <w:szCs w:val="16"/>
+              </w:rPr>
+              <w:t xml:space="preserve"> = node-&gt;pos</w:t>
             </w:r>
           </w:p>
           <w:p>
@@ -2852,7 +3112,25 @@
                 <w:sz w:val="16"/>
                 <w:szCs w:val="16"/>
               </w:rPr>
-              <w:t>pos in same position with old_pos:</w:t>
+              <w:t xml:space="preserve">pos in same position with </w:t>
+            </w:r>
+            <w:proofErr w:type="spellStart"/>
+            <w:r>
+              <w:rPr>
+                <w:rFonts w:ascii="Consolas" w:hAnsi="Consolas"/>
+                <w:sz w:val="16"/>
+                <w:szCs w:val="16"/>
+              </w:rPr>
+              <w:t>old_pos</w:t>
+            </w:r>
+            <w:proofErr w:type="spellEnd"/>
+            <w:r>
+              <w:rPr>
+                <w:rFonts w:ascii="Consolas" w:hAnsi="Consolas"/>
+                <w:sz w:val="16"/>
+                <w:szCs w:val="16"/>
+              </w:rPr>
+              <w:t>:</w:t>
             </w:r>
           </w:p>
           <w:p>
@@ -3019,7 +3297,43 @@
                 <w:sz w:val="16"/>
                 <w:szCs w:val="16"/>
               </w:rPr>
-              <w:t xml:space="preserve">set old_pos and old_data in correct </w:t>
+              <w:t xml:space="preserve">set </w:t>
+            </w:r>
+            <w:proofErr w:type="spellStart"/>
+            <w:r>
+              <w:rPr>
+                <w:rFonts w:ascii="Consolas" w:hAnsi="Consolas"/>
+                <w:sz w:val="16"/>
+                <w:szCs w:val="16"/>
+              </w:rPr>
+              <w:t>old_pos</w:t>
+            </w:r>
+            <w:proofErr w:type="spellEnd"/>
+            <w:r>
+              <w:rPr>
+                <w:rFonts w:ascii="Consolas" w:hAnsi="Consolas"/>
+                <w:sz w:val="16"/>
+                <w:szCs w:val="16"/>
+              </w:rPr>
+              <w:t xml:space="preserve"> and </w:t>
+            </w:r>
+            <w:proofErr w:type="spellStart"/>
+            <w:r>
+              <w:rPr>
+                <w:rFonts w:ascii="Consolas" w:hAnsi="Consolas"/>
+                <w:sz w:val="16"/>
+                <w:szCs w:val="16"/>
+              </w:rPr>
+              <w:t>old_data</w:t>
+            </w:r>
+            <w:proofErr w:type="spellEnd"/>
+            <w:r>
+              <w:rPr>
+                <w:rFonts w:ascii="Consolas" w:hAnsi="Consolas"/>
+                <w:sz w:val="16"/>
+                <w:szCs w:val="16"/>
+              </w:rPr>
+              <w:t xml:space="preserve"> in correct </w:t>
             </w:r>
             <w:r>
               <w:rPr>
@@ -3053,12 +3367,14 @@
       <w:r>
         <w:t>PR-</w:t>
       </w:r>
+      <w:proofErr w:type="spellStart"/>
       <w:r>
         <w:rPr>
           <w:lang w:val="es-CL"/>
         </w:rPr>
         <w:t>QuadTree</w:t>
       </w:r>
+      <w:proofErr w:type="spellEnd"/>
       <w:r>
         <w:t xml:space="preserve"> </w:t>
       </w:r>
@@ -3068,12 +3384,14 @@
       <w:r>
         <w:t>PR-</w:t>
       </w:r>
+      <w:proofErr w:type="spellStart"/>
       <w:r>
         <w:rPr>
           <w:lang w:val="es-CL"/>
         </w:rPr>
         <w:t>QuadTree</w:t>
       </w:r>
+      <w:proofErr w:type="spellEnd"/>
       <w:r>
         <w:t xml:space="preserve">, es de que no pueden existir nodos negros que no tengan al menos un vecino negro o gris. Lo primero es encontrar el nodo que contiene el dato a eliminar. Para esto se realiza un descenso por los nodos grises hasta este nodo mediante una búsqueda del dato de la misma manera que para la inserción. Una vez que se encuentra el nodo con el dato a eliminar se elimina el dato y el nodo se considera como un nodo blanco. Como los datos siempre se encuentran en los </w:t>
       </w:r>
@@ -3129,7 +3447,7 @@
     <w:tbl>
       <w:tblPr>
         <w:tblStyle w:val="Tablaconcuadrcula"/>
-        <w:tblW w:w="0pt" w:type="auto"/>
+        <w:tblW w:w="0pt" w:type="dxa"/>
         <w:jc w:val="center"/>
         <w:tblBorders>
           <w:top w:val="single" w:sz="12" w:space="0" w:color="auto"/>
@@ -3510,7 +3828,25 @@
                 <w:szCs w:val="16"/>
               </w:rPr>
               <w:tab/>
-              <w:t>g = father-&gt;count_colors(grey)</w:t>
+              <w:t>g = father-&gt;</w:t>
+            </w:r>
+            <w:proofErr w:type="spellStart"/>
+            <w:r>
+              <w:rPr>
+                <w:rFonts w:ascii="Consolas" w:hAnsi="Consolas"/>
+                <w:sz w:val="16"/>
+                <w:szCs w:val="16"/>
+              </w:rPr>
+              <w:t>count_colors</w:t>
+            </w:r>
+            <w:proofErr w:type="spellEnd"/>
+            <w:r>
+              <w:rPr>
+                <w:rFonts w:ascii="Consolas" w:hAnsi="Consolas"/>
+                <w:sz w:val="16"/>
+                <w:szCs w:val="16"/>
+              </w:rPr>
+              <w:t>(grey)</w:t>
             </w:r>
           </w:p>
           <w:p>
@@ -3538,7 +3874,25 @@
                 <w:szCs w:val="16"/>
               </w:rPr>
               <w:tab/>
-              <w:t>w = father-&gt;count_colors(white)</w:t>
+              <w:t>w = father-&gt;</w:t>
+            </w:r>
+            <w:proofErr w:type="spellStart"/>
+            <w:r>
+              <w:rPr>
+                <w:rFonts w:ascii="Consolas" w:hAnsi="Consolas"/>
+                <w:sz w:val="16"/>
+                <w:szCs w:val="16"/>
+              </w:rPr>
+              <w:t>count_colors</w:t>
+            </w:r>
+            <w:proofErr w:type="spellEnd"/>
+            <w:r>
+              <w:rPr>
+                <w:rFonts w:ascii="Consolas" w:hAnsi="Consolas"/>
+                <w:sz w:val="16"/>
+                <w:szCs w:val="16"/>
+              </w:rPr>
+              <w:t>(white)</w:t>
             </w:r>
           </w:p>
           <w:p>
@@ -3566,7 +3920,25 @@
                 <w:szCs w:val="16"/>
               </w:rPr>
               <w:tab/>
-              <w:t>b = father-&gt;count_colors(black)</w:t>
+              <w:t>b = father-&gt;</w:t>
+            </w:r>
+            <w:proofErr w:type="spellStart"/>
+            <w:r>
+              <w:rPr>
+                <w:rFonts w:ascii="Consolas" w:hAnsi="Consolas"/>
+                <w:sz w:val="16"/>
+                <w:szCs w:val="16"/>
+              </w:rPr>
+              <w:t>count_colors</w:t>
+            </w:r>
+            <w:proofErr w:type="spellEnd"/>
+            <w:r>
+              <w:rPr>
+                <w:rFonts w:ascii="Consolas" w:hAnsi="Consolas"/>
+                <w:sz w:val="16"/>
+                <w:szCs w:val="16"/>
+              </w:rPr>
+              <w:t>(black)</w:t>
             </w:r>
           </w:p>
           <w:p>
@@ -4118,12 +4490,14 @@
       <w:r>
         <w:t xml:space="preserve">Analizar los costos de búsqueda, inserción y eliminación de nodos en un </w:t>
       </w:r>
+      <w:proofErr w:type="spellStart"/>
       <w:r>
         <w:rPr>
           <w:lang w:val="es-CL"/>
         </w:rPr>
         <w:t>QuadTree</w:t>
       </w:r>
+      <w:proofErr w:type="spellEnd"/>
       <w:r>
         <w:t xml:space="preserve"> depende directamente de los nodos ya existentes en la estructura. Estos costos son directamente proporcionales a la máxima profundidad del árbol, la que está también relacionada a la mínima distancia existente entre todos los puntos de la región. Si se tiene una región cuadrada con lados de largo s, y la distancia mínima entre todos los puntos es d, entonces se puede obtener que la profundidad máxima </w:t>
       </w:r>
@@ -4137,12 +4511,14 @@
       <w:r>
         <w:t xml:space="preserve"> de un PR-</w:t>
       </w:r>
+      <w:proofErr w:type="spellStart"/>
       <w:r>
         <w:rPr>
           <w:lang w:val="es-CL"/>
         </w:rPr>
         <w:t>QuadTree</w:t>
       </w:r>
+      <w:proofErr w:type="spellEnd"/>
       <w:r>
         <w:t xml:space="preserve"> está dada por </w:t>
       </w:r>
@@ -4254,7 +4630,15 @@
         </m:rad>
       </m:oMath>
       <w:r>
-        <w:t xml:space="preserve">. Con este valor es posible deducir los costos de buscar, insertar y remover elementos de la estructura. </w:t>
+        <w:t>. Con este valor es posible deducir los costos de buscar, i</w:t>
+      </w:r>
+      <w:proofErr w:type="spellStart"/>
+      <w:r>
+        <w:t>nsertar</w:t>
+      </w:r>
+      <w:proofErr w:type="spellEnd"/>
+      <w:r>
+        <w:t xml:space="preserve"> y remover elementos de la estructura. </w:t>
       </w:r>
     </w:p>
     <w:p>
@@ -4301,12 +4685,14 @@
       <w:r>
         <w:t xml:space="preserve"> </w:t>
       </w:r>
+      <w:proofErr w:type="spellStart"/>
       <w:r>
         <w:rPr>
           <w:lang w:val="es-CL"/>
         </w:rPr>
         <w:t>QuadTree</w:t>
       </w:r>
+      <w:proofErr w:type="spellEnd"/>
       <w:r>
         <w:t xml:space="preserve"> se encuentra acotado por la profundidad </w:t>
       </w:r>
@@ -4746,13 +5132,7 @@
           <w:rPr>
             <w:rFonts w:ascii="Cambria Math" w:hAnsi="Cambria Math"/>
           </w:rPr>
-          <m:t>O(F</m:t>
-        </m:r>
-        <m:r>
-          <w:rPr>
-            <w:rFonts w:ascii="Cambria Math" w:hAnsi="Cambria Math"/>
-          </w:rPr>
-          <m:t>+</m:t>
+          <m:t>O(F+</m:t>
         </m:r>
         <m:sSup>
           <m:sSupPr>
@@ -5785,13 +6165,7 @@
                     <w:rPr>
                       <w:rFonts w:ascii="Cambria Math" w:hAnsi="Cambria Math"/>
                     </w:rPr>
-                    <m:t>x</m:t>
-                  </m:r>
-                  <m:r>
-                    <w:rPr>
-                      <w:rFonts w:ascii="Cambria Math" w:hAnsi="Cambria Math"/>
-                    </w:rPr>
-                    <m:t>,y</m:t>
+                    <m:t>x,y</m:t>
                   </m:r>
                 </m:sub>
               </m:sSub>
@@ -5833,13 +6207,7 @@
             <w:rPr>
               <w:rFonts w:ascii="Cambria Math" w:hAnsi="Cambria Math"/>
             </w:rPr>
-            <m:t>≤</m:t>
-          </m:r>
-          <m:r>
-            <w:rPr>
-              <w:rFonts w:ascii="Cambria Math" w:hAnsi="Cambria Math"/>
-            </w:rPr>
-            <m:t>r</m:t>
+            <m:t>≤r</m:t>
           </m:r>
           <m:sSub>
             <m:sSubPr>
@@ -5863,13 +6231,7 @@
                 <w:rPr>
                   <w:rFonts w:ascii="Cambria Math" w:hAnsi="Cambria Math"/>
                 </w:rPr>
-                <m:t>x</m:t>
-              </m:r>
-              <m:r>
-                <w:rPr>
-                  <w:rFonts w:ascii="Cambria Math" w:hAnsi="Cambria Math"/>
-                </w:rPr>
-                <m:t>,y</m:t>
+                <m:t>x,y</m:t>
               </m:r>
             </m:sub>
           </m:sSub>
@@ -5901,13 +6263,7 @@
                 <w:rPr>
                   <w:rFonts w:ascii="Cambria Math" w:hAnsi="Cambria Math"/>
                 </w:rPr>
-                <m:t>x</m:t>
-              </m:r>
-              <m:r>
-                <w:rPr>
-                  <w:rFonts w:ascii="Cambria Math" w:hAnsi="Cambria Math"/>
-                </w:rPr>
-                <m:t>,y</m:t>
+                <m:t>x,y</m:t>
               </m:r>
             </m:sub>
           </m:sSub>
@@ -5960,7 +6316,7 @@
         <w:rPr>
           <w:lang w:val="es-CL"/>
         </w:rPr>
-        <w:t>2</w:t>
+        <w:t>Fig. 2</w:t>
       </w:r>
       <w:r>
         <w:rPr>
@@ -6018,24 +6374,15 @@
         <w:rPr>
           <w:lang w:val="es-CL"/>
         </w:rPr>
-      </w:r>
-      <w:r>
-        <w:rPr>
-          <w:lang w:val="es-CL"/>
-        </w:rPr>
         <w:fldChar w:fldCharType="separate"/>
       </w:r>
       <w:r>
         <w:rPr>
-          <w:lang w:val="es-CL"/>
-        </w:rPr>
-        <w:t>1</w:t>
-      </w:r>
-      <w:r>
-        <w:rPr>
-          <w:lang w:val="es-CL"/>
-        </w:rPr>
-        <w:t>0</w:t>
+          <w:b/>
+          <w:bCs/>
+          <w:lang w:val="es-ES"/>
+        </w:rPr>
+        <w:t>¡Error! No se encuentra el origen de la referencia.</w:t>
       </w:r>
       <w:r>
         <w:rPr>
@@ -6059,7 +6406,7 @@
         <w:rPr>
           <w:lang w:val="es-CL"/>
         </w:rPr>
-        <w:instrText xml:space="preserve"> REF _Ref49161180 \n \h </w:instrText>
+        <w:instrText xml:space="preserve"> REF _Ref49180587 \r \h </w:instrText>
       </w:r>
       <w:r>
         <w:rPr>
@@ -6076,7 +6423,7 @@
         <w:rPr>
           <w:lang w:val="es-CL"/>
         </w:rPr>
-        <w:t>13</w:t>
+        <w:t>Fig. 12</w:t>
       </w:r>
       <w:r>
         <w:rPr>
@@ -6773,14 +7120,7 @@
             <w:rFonts w:ascii="Cambria Math" w:hAnsi="Cambria Math"/>
             <w:lang w:val="es-CL"/>
           </w:rPr>
-          <m:t>i</m:t>
-        </m:r>
-        <m:r>
-          <w:rPr>
-            <w:rFonts w:ascii="Cambria Math" w:hAnsi="Cambria Math"/>
-            <w:lang w:val="es-CL"/>
-          </w:rPr>
-          <m:t>∈</m:t>
+          <m:t>i∈</m:t>
         </m:r>
         <m:d>
           <m:dPr>
@@ -6838,14 +7178,7 @@
             <w:rFonts w:ascii="Cambria Math" w:hAnsi="Cambria Math"/>
             <w:lang w:val="es-CL"/>
           </w:rPr>
-          <m:t xml:space="preserve">, </m:t>
-        </m:r>
-        <m:r>
-          <w:rPr>
-            <w:rFonts w:ascii="Cambria Math" w:hAnsi="Cambria Math"/>
-            <w:lang w:val="es-CL"/>
-          </w:rPr>
-          <m:t>j∈</m:t>
+          <m:t>, j∈</m:t>
         </m:r>
         <m:d>
           <m:dPr>
@@ -6983,10 +7316,10 @@
           <w:noProof/>
         </w:rPr>
         <w:drawing>
-          <wp:inline distT="0" distB="0" distL="0" distR="0" wp14:anchorId="7094DF7B" wp14:editId="1A4E545E">
-            <wp:extent cx="3086735" cy="2246630"/>
-            <wp:effectExtent l="0" t="0" r="0" b="0"/>
-            <wp:docPr id="20" name="Imagen 20"/>
+          <wp:inline distT="0" distB="0" distL="0" distR="0" wp14:anchorId="469DC647" wp14:editId="40D75E04">
+            <wp:extent cx="3084830" cy="2242185"/>
+            <wp:effectExtent l="0" t="0" r="1270" b="0"/>
+            <wp:docPr id="2" name="Imagen 2"/>
             <wp:cNvGraphicFramePr>
               <a:graphicFrameLocks xmlns:a="http://purl.oclc.org/ooxml/drawingml/main" noChangeAspect="1"/>
             </wp:cNvGraphicFramePr>
@@ -6994,7 +7327,7 @@
               <a:graphicData uri="http://purl.oclc.org/ooxml/drawingml/picture">
                 <pic:pic xmlns:pic="http://purl.oclc.org/ooxml/drawingml/picture">
                   <pic:nvPicPr>
-                    <pic:cNvPr id="0" name="Picture 6"/>
+                    <pic:cNvPr id="0" name="Picture 1"/>
                     <pic:cNvPicPr>
                       <a:picLocks noChangeAspect="1" noChangeArrowheads="1"/>
                     </pic:cNvPicPr>
@@ -7015,7 +7348,7 @@
                   <pic:spPr bwMode="auto">
                     <a:xfrm>
                       <a:off x="0" y="0"/>
-                      <a:ext cx="3086735" cy="2246630"/>
+                      <a:ext cx="3084830" cy="2242185"/>
                     </a:xfrm>
                     <a:prstGeom prst="rect">
                       <a:avLst/>
@@ -7040,7 +7373,13 @@
       <w:bookmarkStart w:id="4" w:name="_Ref49173882"/>
       <w:r>
         <w:lastRenderedPageBreak/>
-        <w:t>Tiempo de inserción.</w:t>
+        <w:t xml:space="preserve">Tiempo </w:t>
+      </w:r>
+      <w:r>
+        <w:t>de consultas por punto</w:t>
+      </w:r>
+      <w:r>
+        <w:t>.</w:t>
       </w:r>
       <w:bookmarkEnd w:id="4"/>
     </w:p>
@@ -7150,16 +7489,13 @@
         <w:fldChar w:fldCharType="begin"/>
       </w:r>
       <w:r>
-        <w:instrText xml:space="preserve"> REF _Ref49173882 \r \h </w:instrText>
-      </w:r>
-      <w:r>
-        <w:instrText xml:space="preserve"> \* MERGEFORMAT </w:instrText>
+        <w:instrText xml:space="preserve"> REF _Ref49173882 \r \h  \* MERGEFORMAT </w:instrText>
       </w:r>
       <w:r>
         <w:fldChar w:fldCharType="separate"/>
       </w:r>
       <w:r>
-        <w:t>4</w:t>
+        <w:t>Fig. 4</w:t>
       </w:r>
       <w:r>
         <w:fldChar w:fldCharType="end"/>
@@ -7197,7 +7533,7 @@
         <w:rPr>
           <w:lang w:val="es-CL"/>
         </w:rPr>
-        <w:t>5</w:t>
+        <w:t>Fig. 5</w:t>
       </w:r>
       <w:r>
         <w:rPr>
@@ -7368,7 +7704,7 @@
         <w:rPr>
           <w:lang w:val="es-CL"/>
         </w:rPr>
-        <w:t>6</w:t>
+        <w:t>Fig. 6</w:t>
       </w:r>
       <w:r>
         <w:rPr>
@@ -7546,7 +7882,7 @@
         <w:rPr>
           <w:lang w:val="es-CL"/>
         </w:rPr>
-        <w:t>7</w:t>
+        <w:t>Fig. 7</w:t>
       </w:r>
       <w:r>
         <w:rPr>
@@ -7570,19 +7906,7 @@
         <w:rPr>
           <w:lang w:val="es-CL"/>
         </w:rPr>
-        <w:t xml:space="preserve">el árbol tiene una </w:t>
-      </w:r>
-      <w:r>
-        <w:rPr>
-          <w:lang w:val="es-CL"/>
-        </w:rPr>
-        <w:t xml:space="preserve">cantidad </w:t>
-      </w:r>
-      <w:r>
-        <w:rPr>
-          <w:lang w:val="es-CL"/>
-        </w:rPr>
-        <w:t>exponencialmente mayor de nodos por revisar.</w:t>
+        <w:t>el árbol tiene una cantidad exponencialmente mayor de nodos por revisar.</w:t>
       </w:r>
     </w:p>
     <w:p>
@@ -7599,10 +7923,10 @@
           <w:noProof/>
         </w:rPr>
         <w:drawing>
-          <wp:inline distT="0" distB="0" distL="0" distR="0" wp14:anchorId="4B793135" wp14:editId="0CB0F4D6">
-            <wp:extent cx="3086735" cy="2209165"/>
-            <wp:effectExtent l="0" t="0" r="0" b="0"/>
-            <wp:docPr id="21" name="Imagen 21"/>
+          <wp:inline distT="0" distB="0" distL="0" distR="0" wp14:anchorId="31387161" wp14:editId="129E1EEC">
+            <wp:extent cx="3084830" cy="2210435"/>
+            <wp:effectExtent l="0" t="0" r="1270" b="0"/>
+            <wp:docPr id="3" name="Imagen 3"/>
             <wp:cNvGraphicFramePr>
               <a:graphicFrameLocks xmlns:a="http://purl.oclc.org/ooxml/drawingml/main" noChangeAspect="1"/>
             </wp:cNvGraphicFramePr>
@@ -7610,7 +7934,7 @@
               <a:graphicData uri="http://purl.oclc.org/ooxml/drawingml/picture">
                 <pic:pic xmlns:pic="http://purl.oclc.org/ooxml/drawingml/picture">
                   <pic:nvPicPr>
-                    <pic:cNvPr id="0" name="Picture 7"/>
+                    <pic:cNvPr id="0" name="Picture 2"/>
                     <pic:cNvPicPr>
                       <a:picLocks noChangeAspect="1" noChangeArrowheads="1"/>
                     </pic:cNvPicPr>
@@ -7631,7 +7955,7 @@
                   <pic:spPr bwMode="auto">
                     <a:xfrm>
                       <a:off x="0" y="0"/>
-                      <a:ext cx="3086735" cy="2209165"/>
+                      <a:ext cx="3084830" cy="2210435"/>
                     </a:xfrm>
                     <a:prstGeom prst="rect">
                       <a:avLst/>
@@ -7664,22 +7988,27 @@
         <w:pStyle w:val="Textoindependiente"/>
       </w:pPr>
       <w:r>
-        <w:t xml:space="preserve">Se midió la cantidad de nodos por tipo y totales para cada inserción de puntos que no estuviesen repetidos, de esta forma se asegura una reestructuración del árbol. El total de nodos que forman el PR-QuadTree es de 2,243,467 nodos negros, 1,834,068 nodos grises y 3,883,467 nodos blancos, dando un total de 7,961,002 nodos. En la figura </w:t>
+        <w:t>Se midió la cantidad de nodos por tipo y totales para cada inserción de puntos que no estuviesen repetidos, de esta forma se asegura una reestructuración del árbol. El total de nodos que forman el PR-</w:t>
+      </w:r>
+      <w:proofErr w:type="spellStart"/>
+      <w:r>
+        <w:t>QuadTree</w:t>
+      </w:r>
+      <w:proofErr w:type="spellEnd"/>
+      <w:r>
+        <w:t xml:space="preserve"> es de 2,243,467 nodos negros, 1,834,068 nodos grises y 3,883,467 nodos blancos, dando un total de 7,961,002 nodos. En la figura </w:t>
       </w:r>
       <w:r>
         <w:fldChar w:fldCharType="begin"/>
       </w:r>
       <w:r>
-        <w:instrText xml:space="preserve"> REF _Ref49174641 \r \h </w:instrText>
-      </w:r>
-      <w:r>
-        <w:instrText xml:space="preserve"> \* MERGEFORMAT </w:instrText>
+        <w:instrText xml:space="preserve"> REF _Ref49174641 \r \h  \* MERGEFORMAT </w:instrText>
       </w:r>
       <w:r>
         <w:fldChar w:fldCharType="separate"/>
       </w:r>
       <w:r>
-        <w:t>8</w:t>
+        <w:t>Fig. 8</w:t>
       </w:r>
       <w:r>
         <w:fldChar w:fldCharType="end"/>
@@ -7795,18 +8124,12 @@
         <w:rPr>
           <w:lang w:val="es-CL"/>
         </w:rPr>
-        <w:instrText xml:space="preserve"> REF _Ref49174716 \r \h </w:instrText>
-      </w:r>
-      <w:r>
-        <w:rPr>
-          <w:lang w:val="es-CL"/>
-        </w:rPr>
-      </w:r>
-      <w:r>
-        <w:rPr>
-          <w:lang w:val="es-CL"/>
-        </w:rPr>
-        <w:instrText xml:space="preserve"> \* MERGEFORMAT </w:instrText>
+        <w:instrText xml:space="preserve"> REF _Ref49174716 \r \h  \* MERGEFORMAT </w:instrText>
+      </w:r>
+      <w:r>
+        <w:rPr>
+          <w:lang w:val="es-CL"/>
+        </w:rPr>
       </w:r>
       <w:r>
         <w:rPr>
@@ -7818,7 +8141,7 @@
         <w:rPr>
           <w:lang w:val="es-CL"/>
         </w:rPr>
-        <w:t>9</w:t>
+        <w:t>Fig. 9</w:t>
       </w:r>
       <w:r>
         <w:rPr>
@@ -7827,11 +8150,11 @@
         <w:fldChar w:fldCharType="end"/>
       </w:r>
       <w:r>
-        <w:t xml:space="preserve">, no es difícil ver el comportamiento de la estructura. Se puede identificar en las primeras inserciones un salto brusco en el total de nodos grises y sobre todo en los blancos. Esto coincide con que los primeros puntos en ser insertados se encuentran muy cercanos, provocando una serie de colisiones, lo que genera un gran número de nodos grises y blancos, además de aumentar la profundidad. Además, se puede ver que mientras el total de nodos negros aumenta de forma lineal con cada inserción, el total de nodos grises solo aumenta o se mantiene constante entre inserciones, no puede disminuir, mientras que </w:t>
+        <w:t xml:space="preserve">, no es difícil ver el comportamiento de la estructura. Se puede identificar en las primeras inserciones un salto brusco en el total de nodos grises y sobre todo en los blancos. Esto coincide con que los primeros puntos en ser insertados se encuentran muy cercanos, provocando una serie de colisiones, lo que genera un gran número de nodos grises y blancos, además de aumentar la profundidad. Además, se puede ver que mientras el total de nodos negros aumenta de forma lineal con cada inserción, el total de nodos grises solo aumenta o se mantiene constante entre inserciones, no puede disminuir, </w:t>
       </w:r>
       <w:r>
         <w:lastRenderedPageBreak/>
-        <w:t>para los nodos blancos se tiene que solo pueden aumentar o disminuir en cantidad, no pueden mantenerse constantes ya que para cada inserción se creará al menos un nodo gris o negro.</w:t>
+        <w:t>mientras que para los nodos blancos se tiene que solo pueden aumentar o disminuir en cantidad, no pueden mantenerse constantes ya que para cada inserción se creará al menos un nodo gris o negro.</w:t>
       </w:r>
     </w:p>
     <w:p>
@@ -8059,7 +8382,7 @@
         <w:rPr>
           <w:lang w:val="es-CL"/>
         </w:rPr>
-        <w:t>10</w:t>
+        <w:t>Fig. 10</w:t>
       </w:r>
       <w:r>
         <w:rPr>
@@ -8263,7 +8586,7 @@
         <w:rPr>
           <w:lang w:val="es-CL"/>
         </w:rPr>
-        <w:t>11</w:t>
+        <w:t>Fig. 11</w:t>
       </w:r>
       <w:r>
         <w:rPr>
@@ -8408,7 +8731,7 @@
         <w:rPr>
           <w:lang w:val="es-CL"/>
         </w:rPr>
-        <w:t>12</w:t>
+        <w:t>Fig. 12</w:t>
       </w:r>
       <w:r>
         <w:rPr>
@@ -8455,7 +8778,7 @@
         <w:rPr>
           <w:lang w:val="es-CL"/>
         </w:rPr>
-        <w:t>10</w:t>
+        <w:t>Fig. 10</w:t>
       </w:r>
       <w:r>
         <w:rPr>
@@ -8519,7 +8842,21 @@
         <w:rPr>
           <w:lang w:val="es-CL"/>
         </w:rPr>
-        <w:t xml:space="preserve">Este trabajo involucró una gran cantidad de esfuerzo para verificar que los resultados fueran correctos, por lo que se entiende que la implementación de un PR-QuadTree no es trivial. </w:t>
+        <w:t>Este trabajo involucró una gran cantidad de esfuerzo para verificar que los resultados fueran correctos, por lo que se entiende que la implementación de un PR-</w:t>
+      </w:r>
+      <w:proofErr w:type="spellStart"/>
+      <w:r>
+        <w:rPr>
+          <w:lang w:val="es-CL"/>
+        </w:rPr>
+        <w:t>QuadTree</w:t>
+      </w:r>
+      <w:proofErr w:type="spellEnd"/>
+      <w:r>
+        <w:rPr>
+          <w:lang w:val="es-CL"/>
+        </w:rPr>
+        <w:t xml:space="preserve"> no es trivial. </w:t>
       </w:r>
     </w:p>
     <w:p>
@@ -8557,7 +8894,21 @@
         <w:rPr>
           <w:lang w:val="es-CL"/>
         </w:rPr>
-        <w:t>Por ejemplo, se intento forzar a la estructura a tiempos más altos definiendo las dimensiones del plano hasta 200 millones por 200 millones, para que todo el conjunto de datos ingresados estuviera cercano entre sí, por lo que esto generaría una mayor cantidad de subdivisiones, forzando una mayor profundidad en el árbol. Sin embargo, la altura máxima solo incremento hasta 51 niveles, lo que al momento de realizar búsqueda es despreciable con respecto a los 32 niveles originales, ya que solo se realiza un descenso lineal hacia el punto buscado. Esto demuestra que la búsqueda en este tipo de estructuras es extremadamente rápida</w:t>
+        <w:t xml:space="preserve">Por ejemplo, se </w:t>
+      </w:r>
+      <w:proofErr w:type="spellStart"/>
+      <w:r>
+        <w:rPr>
+          <w:lang w:val="es-CL"/>
+        </w:rPr>
+        <w:t>intento</w:t>
+      </w:r>
+      <w:proofErr w:type="spellEnd"/>
+      <w:r>
+        <w:rPr>
+          <w:lang w:val="es-CL"/>
+        </w:rPr>
+        <w:t xml:space="preserve"> forzar a la estructura a tiempos más altos definiendo las dimensiones del plano hasta 200 millones por 200 millones, para que todo el conjunto de datos ingresados estuviera cercano entre sí, por lo que esto generaría una mayor cantidad de subdivisiones, forzando una mayor profundidad en el árbol. Sin embargo, la altura máxima solo incremento hasta 51 niveles, lo que al momento de realizar búsqueda es despreciable con respecto a los 32 niveles originales, ya que solo se realiza un descenso lineal hacia el punto buscado. Esto demuestra que la búsqueda en este tipo de estructuras es extremadamente rápida</w:t>
       </w:r>
       <w:r>
         <w:rPr>
@@ -8663,7 +9014,7 @@
         <w:rPr>
           <w:lang w:val="es-CL"/>
         </w:rPr>
-        <w:t>8</w:t>
+        <w:t>Fig. 8</w:t>
       </w:r>
       <w:r>
         <w:rPr>
@@ -8761,7 +9112,21 @@
         <w:rPr>
           <w:lang w:val="es-CL"/>
         </w:rPr>
-        <w:t>De está forma se puede decidir como que limitaciones se puede tener al momento de implementar una estructura como esta.</w:t>
+        <w:t xml:space="preserve">De </w:t>
+      </w:r>
+      <w:proofErr w:type="spellStart"/>
+      <w:r>
+        <w:rPr>
+          <w:lang w:val="es-CL"/>
+        </w:rPr>
+        <w:t>está</w:t>
+      </w:r>
+      <w:proofErr w:type="spellEnd"/>
+      <w:r>
+        <w:rPr>
+          <w:lang w:val="es-CL"/>
+        </w:rPr>
+        <w:t xml:space="preserve"> forma se puede decidir como que limitaciones se puede tener al momento de implementar una estructura como esta.</w:t>
       </w:r>
     </w:p>
     <w:p>
@@ -8804,7 +9169,7 @@
         <w:rPr>
           <w:lang w:val="es-CL"/>
         </w:rPr>
-        <w:t>10</w:t>
+        <w:t>Fig. 10</w:t>
       </w:r>
       <w:r>
         <w:rPr>
@@ -8845,7 +9210,7 @@
         <w:rPr>
           <w:lang w:val="es-CL"/>
         </w:rPr>
-        <w:t>11</w:t>
+        <w:t>Fig. 11</w:t>
       </w:r>
       <w:r>
         <w:rPr>
@@ -8857,7 +9222,21 @@
         <w:rPr>
           <w:lang w:val="es-CL"/>
         </w:rPr>
-        <w:t xml:space="preserve"> se puede visualizar que zonas no están siendo aprovechadas por la estructura, por lo que para otro tipo de aplicaciones puede ser de interés saber como se están distribuyendo los nodos por cuadrantes y tratar de optimizar para este caso. Además, con las profundidades se puede obtener cual es el tiempo mínimo promedio para encontrar un dato en una zona dada.</w:t>
+        <w:t xml:space="preserve"> se puede visualizar que zonas no están siendo aprovechadas por la estructura, por lo que para otro tipo de aplicaciones puede ser de interés saber </w:t>
+      </w:r>
+      <w:proofErr w:type="spellStart"/>
+      <w:r>
+        <w:rPr>
+          <w:lang w:val="es-CL"/>
+        </w:rPr>
+        <w:t>como</w:t>
+      </w:r>
+      <w:proofErr w:type="spellEnd"/>
+      <w:r>
+        <w:rPr>
+          <w:lang w:val="es-CL"/>
+        </w:rPr>
+        <w:t xml:space="preserve"> se están distribuyendo los nodos por cuadrantes y tratar de optimizar para este caso. Además, con las profundidades se puede obtener cual es el tiempo mínimo promedio para encontrar un dato en una zona dada.</w:t>
       </w:r>
     </w:p>
     <w:p>
@@ -8886,7 +9265,27 @@
         <w:rPr>
           <w:lang w:val="es-CL"/>
         </w:rPr>
-        <w:t xml:space="preserve">La implementación de la estructura PR-QuadTree podría mejorarse realizando algunas optimizaciones. Por ejemplo, se podría redefinir la estructura de los nodos para permitirles almacenar más de un solo punto, esto resultaría en menos colisiones de datos y menos subdivisiones, por lo que se tendrían estructuras menos profundas, mejorando los costos de tiempo para búsqueda, inserción y eliminación. Además, la implementación actual considera en cada nodo un puntero a su nodo padre, lo que permite acceder a nodos superiores de manera rápida al momento </w:t>
+        <w:t>La implementación de la estructura PR-</w:t>
+      </w:r>
+      <w:proofErr w:type="spellStart"/>
+      <w:r>
+        <w:rPr>
+          <w:lang w:val="es-CL"/>
+        </w:rPr>
+        <w:t>QuadTree</w:t>
+      </w:r>
+      <w:proofErr w:type="spellEnd"/>
+      <w:r>
+        <w:rPr>
+          <w:lang w:val="es-CL"/>
+        </w:rPr>
+        <w:t xml:space="preserve"> podría mejorarse realizando algunas optimizaciones. Por ejemplo, se </w:t>
+      </w:r>
+      <w:r>
+        <w:rPr>
+          <w:lang w:val="es-CL"/>
+        </w:rPr>
+        <w:t xml:space="preserve">podría redefinir la estructura de los nodos para permitirles almacenar más de un solo punto, esto resultaría en menos colisiones de datos y menos subdivisiones, por lo que se tendrían estructuras menos profundas, mejorando los costos de tiempo para búsqueda, inserción y eliminación. Además, la implementación actual considera en cada nodo un puntero a su nodo padre, lo que permite acceder a nodos superiores de manera rápida al momento </w:t>
       </w:r>
       <w:r>
         <w:rPr>
@@ -8900,6 +9299,7 @@
         </w:rPr>
         <w:t xml:space="preserve">después de eliminar un nodo. De ser necesario, podría redefinirse la función </w:t>
       </w:r>
+      <w:proofErr w:type="spellStart"/>
       <w:r>
         <w:rPr>
           <w:i/>
@@ -8908,6 +9308,7 @@
         </w:rPr>
         <w:t>get_father</w:t>
       </w:r>
+      <w:proofErr w:type="spellEnd"/>
       <w:r>
         <w:rPr>
           <w:lang w:val="es-CL"/>
@@ -8936,8 +9337,96 @@
         <w:rPr>
           <w:lang w:val="es-CL"/>
         </w:rPr>
-        <w:t>PR-QuadTree. Una transformación de dispersión podría aplicarse a un punto antes de ser buscado, insertado o removido, de esta forma se podría controlar la distribución de los puntos en el árbol y así la profundidad máxima de este. Por último, cuando se tienen zonas de puntos muy densas, esto se ve reflejado en un gran número de nodos grises, es decir una estructura profunda, podrían existir situaciones en las que fuese muy necesario evitar descender repetidamente por estas largas ramas, para estos casos se podrían incluir una serie de punteros en la estructura del PR-QuadTree que actuasen como atajos a distintos niveles de profundidad que resultasen convenientes.</w:t>
-      </w:r>
+        <w:t>PR-</w:t>
+      </w:r>
+      <w:proofErr w:type="spellStart"/>
+      <w:r>
+        <w:rPr>
+          <w:lang w:val="es-CL"/>
+        </w:rPr>
+        <w:t>QuadTree</w:t>
+      </w:r>
+      <w:proofErr w:type="spellEnd"/>
+      <w:r>
+        <w:rPr>
+          <w:lang w:val="es-CL"/>
+        </w:rPr>
+        <w:t>. Una transformación de dispersión podría aplicarse a un punto antes de ser buscado, insertado o removido, de esta forma se podría controlar la distribución de los puntos en el árbol y así la profundidad máxima de este. Por último, cuando se tienen zonas de puntos muy densas, esto se ve reflejado en un gran número de nodos grises, es decir una estructura profunda, podrían existir situaciones en las que fuese muy necesario evitar descender repetidamente por estas largas ramas, para estos casos se podrían incluir una serie de punteros en la estructura del PR-</w:t>
+      </w:r>
+      <w:proofErr w:type="spellStart"/>
+      <w:r>
+        <w:rPr>
+          <w:lang w:val="es-CL"/>
+        </w:rPr>
+        <w:t>QuadTree</w:t>
+      </w:r>
+      <w:proofErr w:type="spellEnd"/>
+      <w:r>
+        <w:rPr>
+          <w:lang w:val="es-CL"/>
+        </w:rPr>
+        <w:t xml:space="preserve"> que actuasen como atajos a distintos niveles de profundidad que resultasen convenientes.</w:t>
+      </w:r>
+    </w:p>
+    <w:p>
+      <w:pPr>
+        <w:pStyle w:val="Ttulo1"/>
+        <w:rPr>
+          <w:lang w:val="es-CL"/>
+        </w:rPr>
+      </w:pPr>
+      <w:r>
+        <w:rPr>
+          <w:lang w:val="es-CL"/>
+        </w:rPr>
+        <w:t>Anexos</w:t>
+      </w:r>
+    </w:p>
+    <w:p>
+      <w:pPr>
+        <w:pStyle w:val="Textoindependiente"/>
+        <w:rPr>
+          <w:rStyle w:val="Hipervnculo"/>
+          <w:lang w:val="es-CL" w:eastAsia="ja-JP"/>
+        </w:rPr>
+      </w:pPr>
+      <w:r>
+        <w:rPr>
+          <w:rFonts w:hAnsi="Cambria Math" w:cs="Alegreya"/>
+          <w:lang w:val="es-CL" w:eastAsia="ja-JP"/>
+        </w:rPr>
+        <w:t>Los c</w:t>
+      </w:r>
+      <w:r>
+        <w:rPr>
+          <w:rFonts w:hAnsi="Cambria Math" w:cs="Alegreya"/>
+          <w:lang w:val="es-CL" w:eastAsia="ja-JP"/>
+        </w:rPr>
+        <w:t>ó</w:t>
+      </w:r>
+      <w:r>
+        <w:rPr>
+          <w:rFonts w:hAnsi="Cambria Math" w:cs="Alegreya"/>
+          <w:lang w:val="es-CL" w:eastAsia="ja-JP"/>
+        </w:rPr>
+        <w:t xml:space="preserve">digos de la tarea pueden encontrarse en: </w:t>
+      </w:r>
+      <w:hyperlink r:id="rId23" w:history="1">
+        <w:r>
+          <w:rPr>
+            <w:rStyle w:val="Hipervnculo"/>
+            <w:lang w:val="es-CL" w:eastAsia="ja-JP"/>
+          </w:rPr>
+          <w:t>https://github.com/chromosome/proyecto-dsa</w:t>
+        </w:r>
+      </w:hyperlink>
+    </w:p>
+    <w:p>
+      <w:pPr>
+        <w:rPr>
+          <w:lang w:val="es-CL"/>
+        </w:rPr>
+      </w:pPr>
     </w:p>
     <w:p>
       <w:pPr>
@@ -9236,7 +9725,7 @@
   <w:abstractNum w:abstractNumId="1" w15:restartNumberingAfterBreak="0">
     <w:nsid w:val="FFFFFF7C"/>
     <w:multiLevelType w:val="singleLevel"/>
-    <w:tmpl w:val="125807C8"/>
+    <w:tmpl w:val="56A69C08"/>
     <w:lvl w:ilvl="0">
       <w:start w:val="1"/>
       <w:numFmt w:val="decimal"/>
@@ -9253,7 +9742,7 @@
   <w:abstractNum w:abstractNumId="2" w15:restartNumberingAfterBreak="0">
     <w:nsid w:val="FFFFFF7D"/>
     <w:multiLevelType w:val="singleLevel"/>
-    <w:tmpl w:val="EEE0C8C0"/>
+    <w:tmpl w:val="2416D3FE"/>
     <w:lvl w:ilvl="0">
       <w:start w:val="1"/>
       <w:numFmt w:val="decimal"/>
@@ -9270,7 +9759,7 @@
   <w:abstractNum w:abstractNumId="3" w15:restartNumberingAfterBreak="0">
     <w:nsid w:val="FFFFFF7E"/>
     <w:multiLevelType w:val="singleLevel"/>
-    <w:tmpl w:val="9F5CF79E"/>
+    <w:tmpl w:val="47307E0C"/>
     <w:lvl w:ilvl="0">
       <w:start w:val="1"/>
       <w:numFmt w:val="decimal"/>
@@ -9287,7 +9776,7 @@
   <w:abstractNum w:abstractNumId="4" w15:restartNumberingAfterBreak="0">
     <w:nsid w:val="FFFFFF7F"/>
     <w:multiLevelType w:val="singleLevel"/>
-    <w:tmpl w:val="468A8728"/>
+    <w:tmpl w:val="DCB8F94A"/>
     <w:lvl w:ilvl="0">
       <w:start w:val="1"/>
       <w:numFmt w:val="decimal"/>
@@ -11282,6 +11771,7 @@
   <w:style w:type="character" w:default="1" w:styleId="Fuentedeprrafopredeter">
     <w:name w:val="Default Paragraph Font"/>
     <w:uiPriority w:val="1"/>
+    <w:semiHidden/>
     <w:unhideWhenUsed/>
   </w:style>
   <w:style w:type="table" w:default="1" w:styleId="Tablanormal">
@@ -11916,6 +12406,15 @@
       <w:color w:val="808080"/>
     </w:rPr>
   </w:style>
+  <w:style w:type="character" w:styleId="Hipervnculovisitado">
+    <w:name w:val="FollowedHyperlink"/>
+    <w:basedOn w:val="Fuentedeprrafopredeter"/>
+    <w:rsid w:val="00404881"/>
+    <w:rPr>
+      <w:color w:val="954F72" w:themeColor="followedHyperlink"/>
+      <w:u w:val="single"/>
+    </w:rPr>
+  </w:style>
 </w:styles>
 </file>
 

</xml_diff>